<commit_message>
added ssh command for access bandit in doc
</commit_message>
<xml_diff>
--- a/OverTheWire-Bandit_CTF_Write-up.docx
+++ b/OverTheWire-Bandit_CTF_Write-up.docx
@@ -29,52 +29,120 @@
     </w:p>
     <w:p>
       <w:pPr>
-        <w:pStyle w:val="Heading1"/>
-        <w:rPr>
-          <w:rFonts w:cs="Times New Roman"/>
-        </w:rPr>
-      </w:pPr>
-      <w:proofErr w:type="spellStart"/>
-      <w:r>
-        <w:rPr>
-          <w:rFonts w:cs="Times New Roman"/>
-        </w:rPr>
-        <w:t>OverTheWire</w:t>
-      </w:r>
-      <w:proofErr w:type="spellEnd"/>
-      <w:r>
-        <w:rPr>
-          <w:rFonts w:cs="Times New Roman"/>
-        </w:rPr>
-        <w:t xml:space="preserve"> – Bandit</w:t>
-      </w:r>
-    </w:p>
-    <w:p>
-      <w:pPr>
-        <w:pStyle w:val="Heading2"/>
-        <w:rPr>
-          <w:rFonts w:cs="Times New Roman"/>
-        </w:rPr>
-      </w:pPr>
-      <w:r>
-        <w:rPr>
-          <w:rFonts w:cs="Times New Roman"/>
-        </w:rPr>
-        <w:t>Bandit0</w:t>
-      </w:r>
-    </w:p>
-    <w:p>
-      <w:pPr>
-        <w:jc w:val="center"/>
+        <w:spacing w:line="360" w:lineRule="auto"/>
+        <w:jc w:val="both"/>
         <w:rPr>
           <w:rFonts w:ascii="Times New Roman" w:hAnsi="Times New Roman" w:cs="Times New Roman"/>
           <w:sz w:val="24"/>
           <w:szCs w:val="24"/>
         </w:rPr>
       </w:pPr>
-      <w:r>
-        <w:rPr>
-          <w:rFonts w:ascii="Times New Roman" w:hAnsi="Times New Roman" w:cs="Times New Roman"/>
+      <w:proofErr w:type="spellStart"/>
+      <w:r>
+        <w:rPr>
+          <w:rFonts w:ascii="Times New Roman" w:hAnsi="Times New Roman" w:cs="Times New Roman"/>
+          <w:sz w:val="24"/>
+          <w:szCs w:val="24"/>
+        </w:rPr>
+        <w:t>s</w:t>
+      </w:r>
+      <w:r>
+        <w:rPr>
+          <w:rFonts w:ascii="Times New Roman" w:hAnsi="Times New Roman" w:cs="Times New Roman"/>
+          <w:sz w:val="24"/>
+          <w:szCs w:val="24"/>
+        </w:rPr>
+        <w:t>sh</w:t>
+      </w:r>
+      <w:proofErr w:type="spellEnd"/>
+      <w:r>
+        <w:rPr>
+          <w:rFonts w:ascii="Times New Roman" w:hAnsi="Times New Roman" w:cs="Times New Roman"/>
+          <w:sz w:val="24"/>
+          <w:szCs w:val="24"/>
+        </w:rPr>
+        <w:t xml:space="preserve"> </w:t>
+      </w:r>
+      <w:hyperlink r:id="rId4" w:history="1">
+        <w:r>
+          <w:rPr>
+            <w:rStyle w:val="Hyperlink"/>
+            <w:rFonts w:ascii="Times New Roman" w:hAnsi="Times New Roman" w:cs="Times New Roman"/>
+            <w:sz w:val="24"/>
+            <w:szCs w:val="24"/>
+            <w:u w:val="none"/>
+          </w:rPr>
+          <w:t>bandit@</w:t>
+        </w:r>
+        <w:r>
+          <w:rPr>
+            <w:rStyle w:val="Hyperlink"/>
+            <w:rFonts w:ascii="Times New Roman" w:hAnsi="Times New Roman" w:cs="Times New Roman"/>
+            <w:sz w:val="24"/>
+            <w:szCs w:val="24"/>
+            <w:u w:val="none"/>
+          </w:rPr>
+          <w:t>bandit.labs.overthewire.org</w:t>
+        </w:r>
+      </w:hyperlink>
+      <w:r>
+        <w:rPr>
+          <w:rFonts w:ascii="Times New Roman" w:hAnsi="Times New Roman" w:cs="Times New Roman"/>
+          <w:sz w:val="24"/>
+          <w:szCs w:val="24"/>
+        </w:rPr>
+        <w:t xml:space="preserve"> -p 2220</w:t>
+      </w:r>
+    </w:p>
+    <w:p>
+      <w:pPr>
+        <w:pStyle w:val="Heading1"/>
+        <w:rPr>
+          <w:rFonts w:cs="Times New Roman"/>
+        </w:rPr>
+      </w:pPr>
+      <w:proofErr w:type="spellStart"/>
+      <w:r>
+        <w:rPr>
+          <w:rFonts w:cs="Times New Roman"/>
+        </w:rPr>
+        <w:t>OverTheWire</w:t>
+      </w:r>
+      <w:proofErr w:type="spellEnd"/>
+      <w:r>
+        <w:rPr>
+          <w:rFonts w:cs="Times New Roman"/>
+        </w:rPr>
+        <w:t xml:space="preserve"> – Bandit</w:t>
+      </w:r>
+    </w:p>
+    <w:p>
+      <w:pPr>
+        <w:pStyle w:val="Heading2"/>
+        <w:rPr>
+          <w:rFonts w:cs="Times New Roman"/>
+        </w:rPr>
+      </w:pPr>
+      <w:r>
+        <w:rPr>
+          <w:rFonts w:cs="Times New Roman"/>
+        </w:rPr>
+        <w:t>Bandit0</w:t>
+      </w:r>
+    </w:p>
+    <w:p>
+      <w:pPr>
+        <w:jc w:val="center"/>
+        <w:rPr>
+          <w:rFonts w:ascii="Times New Roman" w:hAnsi="Times New Roman" w:cs="Times New Roman"/>
+          <w:sz w:val="24"/>
+          <w:szCs w:val="24"/>
+        </w:rPr>
+      </w:pPr>
+      <w:r>
+        <w:rPr>
+          <w:rFonts w:ascii="Times New Roman" w:hAnsi="Times New Roman" w:cs="Times New Roman"/>
+          <w:noProof/>
           <w:sz w:val="24"/>
           <w:szCs w:val="24"/>
         </w:rPr>
@@ -94,7 +162,7 @@
                     <pic:cNvPicPr/>
                   </pic:nvPicPr>
                   <pic:blipFill>
-                    <a:blip r:embed="rId4"/>
+                    <a:blip r:embed="rId5"/>
                     <a:stretch>
                       <a:fillRect/>
                     </a:stretch>
@@ -185,6 +253,7 @@
       <w:r>
         <w:rPr>
           <w:rFonts w:ascii="Times New Roman" w:hAnsi="Times New Roman" w:cs="Times New Roman"/>
+          <w:noProof/>
           <w:sz w:val="24"/>
           <w:szCs w:val="24"/>
         </w:rPr>
@@ -204,7 +273,7 @@
                     <pic:cNvPicPr/>
                   </pic:nvPicPr>
                   <pic:blipFill>
-                    <a:blip r:embed="rId5"/>
+                    <a:blip r:embed="rId6"/>
                     <a:stretch>
                       <a:fillRect/>
                     </a:stretch>
@@ -239,70 +308,16 @@
           <w:sz w:val="24"/>
           <w:szCs w:val="24"/>
         </w:rPr>
-        <w:t>In bandit1, I used ‘ls’ command and saw a file named ‘</w:t>
-      </w:r>
-      <w:proofErr w:type="gramStart"/>
-      <w:r>
+        <w:t xml:space="preserve">In bandit1, I used ‘ls’ command and saw a file named ‘-‘. I used ‘./’ and followed the filename and successfully open the file, then I got the password. </w:t>
+      </w:r>
+    </w:p>
+    <w:p>
+      <w:pPr>
         <w:rPr>
           <w:rFonts w:ascii="Times New Roman" w:hAnsi="Times New Roman" w:cs="Times New Roman"/>
           <w:sz w:val="24"/>
           <w:szCs w:val="24"/>
         </w:rPr>
-        <w:t>-‘</w:t>
-      </w:r>
-      <w:proofErr w:type="gramEnd"/>
-      <w:r>
-        <w:rPr>
-          <w:rFonts w:ascii="Times New Roman" w:hAnsi="Times New Roman" w:cs="Times New Roman"/>
-          <w:sz w:val="24"/>
-          <w:szCs w:val="24"/>
-        </w:rPr>
-        <w:t xml:space="preserve">. I used </w:t>
-      </w:r>
-      <w:proofErr w:type="gramStart"/>
-      <w:r>
-        <w:rPr>
-          <w:rFonts w:ascii="Times New Roman" w:hAnsi="Times New Roman" w:cs="Times New Roman"/>
-          <w:sz w:val="24"/>
-          <w:szCs w:val="24"/>
-        </w:rPr>
-        <w:t>‘./</w:t>
-      </w:r>
-      <w:proofErr w:type="gramEnd"/>
-      <w:r>
-        <w:rPr>
-          <w:rFonts w:ascii="Times New Roman" w:hAnsi="Times New Roman" w:cs="Times New Roman"/>
-          <w:sz w:val="24"/>
-          <w:szCs w:val="24"/>
-        </w:rPr>
-        <w:t xml:space="preserve">’ and followed the filename and successfully </w:t>
-      </w:r>
-      <w:proofErr w:type="gramStart"/>
-      <w:r>
-        <w:rPr>
-          <w:rFonts w:ascii="Times New Roman" w:hAnsi="Times New Roman" w:cs="Times New Roman"/>
-          <w:sz w:val="24"/>
-          <w:szCs w:val="24"/>
-        </w:rPr>
-        <w:t>open</w:t>
-      </w:r>
-      <w:proofErr w:type="gramEnd"/>
-      <w:r>
-        <w:rPr>
-          <w:rFonts w:ascii="Times New Roman" w:hAnsi="Times New Roman" w:cs="Times New Roman"/>
-          <w:sz w:val="24"/>
-          <w:szCs w:val="24"/>
-        </w:rPr>
-        <w:t xml:space="preserve"> the file, then I got the password. </w:t>
-      </w:r>
-    </w:p>
-    <w:p>
-      <w:pPr>
-        <w:rPr>
-          <w:rFonts w:ascii="Times New Roman" w:hAnsi="Times New Roman" w:cs="Times New Roman"/>
-          <w:sz w:val="24"/>
-          <w:szCs w:val="24"/>
-        </w:rPr>
       </w:pPr>
     </w:p>
     <w:p>
@@ -329,6 +344,7 @@
       <w:r>
         <w:rPr>
           <w:rFonts w:ascii="Times New Roman" w:hAnsi="Times New Roman" w:cs="Times New Roman"/>
+          <w:noProof/>
         </w:rPr>
         <w:drawing>
           <wp:inline distT="0" distB="0" distL="0" distR="0" wp14:anchorId="7D4B4EB2" wp14:editId="4D16F4C8">
@@ -346,7 +362,7 @@
                     <pic:cNvPicPr/>
                   </pic:nvPicPr>
                   <pic:blipFill>
-                    <a:blip r:embed="rId6"/>
+                    <a:blip r:embed="rId7"/>
                     <a:stretch>
                       <a:fillRect/>
                     </a:stretch>
@@ -396,6 +412,7 @@
         <w:rPr>
           <w:rFonts w:ascii="Times New Roman" w:hAnsi="Times New Roman" w:cs="Times New Roman"/>
         </w:rPr>
+        <w:lastRenderedPageBreak/>
         <w:br w:type="page"/>
       </w:r>
     </w:p>
@@ -424,6 +441,7 @@
       <w:r>
         <w:rPr>
           <w:rFonts w:ascii="Times New Roman" w:hAnsi="Times New Roman" w:cs="Times New Roman"/>
+          <w:noProof/>
         </w:rPr>
         <w:drawing>
           <wp:inline distT="0" distB="0" distL="0" distR="0" wp14:anchorId="0DE362F0" wp14:editId="67574496">
@@ -441,7 +459,7 @@
                     <pic:cNvPicPr/>
                   </pic:nvPicPr>
                   <pic:blipFill>
-                    <a:blip r:embed="rId7"/>
+                    <a:blip r:embed="rId8"/>
                     <a:stretch>
                       <a:fillRect/>
                     </a:stretch>
@@ -506,6 +524,7 @@
       <w:r>
         <w:rPr>
           <w:rFonts w:ascii="Times New Roman" w:hAnsi="Times New Roman" w:cs="Times New Roman"/>
+          <w:noProof/>
         </w:rPr>
         <w:drawing>
           <wp:inline distT="0" distB="0" distL="0" distR="0" wp14:anchorId="5A121D76" wp14:editId="5DF0B414">
@@ -523,7 +542,7 @@
                     <pic:cNvPicPr/>
                   </pic:nvPicPr>
                   <pic:blipFill>
-                    <a:blip r:embed="rId8"/>
+                    <a:blip r:embed="rId9"/>
                     <a:stretch>
                       <a:fillRect/>
                     </a:stretch>
@@ -550,19 +569,11 @@
           <w:rFonts w:ascii="Times New Roman" w:hAnsi="Times New Roman" w:cs="Times New Roman"/>
         </w:rPr>
       </w:pPr>
-      <w:proofErr w:type="gramStart"/>
-      <w:r>
-        <w:rPr>
-          <w:rFonts w:ascii="Times New Roman" w:hAnsi="Times New Roman" w:cs="Times New Roman"/>
-        </w:rPr>
-        <w:t>Its</w:t>
-      </w:r>
-      <w:proofErr w:type="gramEnd"/>
-      <w:r>
-        <w:rPr>
-          <w:rFonts w:ascii="Times New Roman" w:hAnsi="Times New Roman" w:cs="Times New Roman"/>
-        </w:rPr>
-        <w:t xml:space="preserve"> not a good idea to check them one by one, but luckily there just 10 files, I probably should use find command. </w:t>
+      <w:r>
+        <w:rPr>
+          <w:rFonts w:ascii="Times New Roman" w:hAnsi="Times New Roman" w:cs="Times New Roman"/>
+        </w:rPr>
+        <w:t xml:space="preserve">Its not a good idea to check them one by one, but luckily there just 10 files, I probably should use find command. </w:t>
       </w:r>
     </w:p>
     <w:p>
@@ -614,6 +625,7 @@
       <w:r>
         <w:rPr>
           <w:rFonts w:ascii="Times New Roman" w:hAnsi="Times New Roman" w:cs="Times New Roman"/>
+          <w:noProof/>
         </w:rPr>
         <w:drawing>
           <wp:inline distT="0" distB="0" distL="0" distR="0" wp14:anchorId="5B9B50EE" wp14:editId="6E59A184">
@@ -631,7 +643,7 @@
                     <pic:cNvPicPr/>
                   </pic:nvPicPr>
                   <pic:blipFill>
-                    <a:blip r:embed="rId9"/>
+                    <a:blip r:embed="rId10"/>
                     <a:stretch>
                       <a:fillRect/>
                     </a:stretch>
@@ -662,6 +674,7 @@
       <w:r>
         <w:rPr>
           <w:rFonts w:ascii="Times New Roman" w:hAnsi="Times New Roman" w:cs="Times New Roman"/>
+          <w:noProof/>
         </w:rPr>
         <w:drawing>
           <wp:inline distT="0" distB="0" distL="0" distR="0" wp14:anchorId="169D8F08" wp14:editId="3584E8D1">
@@ -679,7 +692,7 @@
                     <pic:cNvPicPr/>
                   </pic:nvPicPr>
                   <pic:blipFill>
-                    <a:blip r:embed="rId10"/>
+                    <a:blip r:embed="rId11"/>
                     <a:stretch>
                       <a:fillRect/>
                     </a:stretch>
@@ -729,6 +742,7 @@
       <w:r>
         <w:rPr>
           <w:rFonts w:ascii="Times New Roman" w:hAnsi="Times New Roman" w:cs="Times New Roman"/>
+          <w:noProof/>
         </w:rPr>
         <w:drawing>
           <wp:inline distT="0" distB="0" distL="0" distR="0" wp14:anchorId="6F08F03C" wp14:editId="467771B2">
@@ -746,7 +760,7 @@
                     <pic:cNvPicPr/>
                   </pic:nvPicPr>
                   <pic:blipFill>
-                    <a:blip r:embed="rId11"/>
+                    <a:blip r:embed="rId12"/>
                     <a:stretch>
                       <a:fillRect/>
                     </a:stretch>
@@ -790,6 +804,7 @@
       <w:r>
         <w:rPr>
           <w:rFonts w:ascii="Times New Roman" w:hAnsi="Times New Roman" w:cs="Times New Roman"/>
+          <w:noProof/>
         </w:rPr>
         <w:drawing>
           <wp:inline distT="0" distB="0" distL="0" distR="0" wp14:anchorId="20C41C96" wp14:editId="03671B80">
@@ -807,7 +822,7 @@
                     <pic:cNvPicPr/>
                   </pic:nvPicPr>
                   <pic:blipFill>
-                    <a:blip r:embed="rId12"/>
+                    <a:blip r:embed="rId13"/>
                     <a:stretch>
                       <a:fillRect/>
                     </a:stretch>
@@ -1337,7 +1352,6 @@
   <w:style w:type="character" w:default="1" w:styleId="DefaultParagraphFont">
     <w:name w:val="Default Paragraph Font"/>
     <w:uiPriority w:val="1"/>
-    <w:semiHidden/>
     <w:unhideWhenUsed/>
   </w:style>
   <w:style w:type="table" w:default="1" w:styleId="TableNormal">
@@ -1392,6 +1406,29 @@
       <w:sz w:val="26"/>
       <w:szCs w:val="26"/>
       <w14:ligatures w14:val="none"/>
+    </w:rPr>
+  </w:style>
+  <w:style w:type="character" w:styleId="Hyperlink">
+    <w:name w:val="Hyperlink"/>
+    <w:basedOn w:val="DefaultParagraphFont"/>
+    <w:uiPriority w:val="99"/>
+    <w:unhideWhenUsed/>
+    <w:rsid w:val="00696334"/>
+    <w:rPr>
+      <w:color w:val="0563C1" w:themeColor="hyperlink"/>
+      <w:u w:val="single"/>
+    </w:rPr>
+  </w:style>
+  <w:style w:type="character" w:styleId="UnresolvedMention">
+    <w:name w:val="Unresolved Mention"/>
+    <w:basedOn w:val="DefaultParagraphFont"/>
+    <w:uiPriority w:val="99"/>
+    <w:semiHidden/>
+    <w:unhideWhenUsed/>
+    <w:rsid w:val="00696334"/>
+    <w:rPr>
+      <w:color w:val="605E5C"/>
+      <w:shd w:val="clear" w:color="auto" w:fill="E1DFDD"/>
     </w:rPr>
   </w:style>
 </w:styles>

</xml_diff>